<commit_message>
segunda parte, primeiro commit
</commit_message>
<xml_diff>
--- a/main/exercicios/Lista01.docx
+++ b/main/exercicios/Lista01.docx
@@ -2205,7 +2205,16 @@
           <w:sz w:val="24"/>
           <w:szCs w:val="24"/>
         </w:rPr>
-        <w:t>da</w:t>
+        <w:t>d</w:t>
+      </w:r>
+      <w:bookmarkStart w:id="0" w:name="_GoBack"/>
+      <w:bookmarkEnd w:id="0"/>
+      <w:r>
+        <w:rPr>
+          <w:sz w:val="24"/>
+          <w:szCs w:val="24"/>
+        </w:rPr>
+        <w:t>a</w:t>
       </w:r>
       <w:r>
         <w:rPr>
@@ -2262,344 +2271,6 @@
           <w:szCs w:val="24"/>
         </w:rPr>
         <w:t>ASCII para resolver o problema.</w:t>
-      </w:r>
-    </w:p>
-    <w:p>
-      <w:pPr>
-        <w:pStyle w:val="PargrafodaLista"/>
-        <w:numPr>
-          <w:ilvl w:val="0"/>
-          <w:numId w:val="1"/>
-        </w:numPr>
-        <w:contextualSpacing w:val="0"/>
-        <w:rPr>
-          <w:sz w:val="24"/>
-          <w:szCs w:val="24"/>
-        </w:rPr>
-      </w:pPr>
-      <w:r>
-        <w:rPr>
-          <w:sz w:val="24"/>
-          <w:szCs w:val="24"/>
-        </w:rPr>
-        <w:t>Faça</w:t>
-      </w:r>
-      <w:r>
-        <w:rPr>
-          <w:sz w:val="24"/>
-          <w:szCs w:val="24"/>
-        </w:rPr>
-        <w:t xml:space="preserve"> um programa que leia um </w:t>
-      </w:r>
-      <w:r>
-        <w:rPr>
-          <w:sz w:val="24"/>
-          <w:szCs w:val="24"/>
-        </w:rPr>
-        <w:t>número</w:t>
-      </w:r>
-      <w:r>
-        <w:rPr>
-          <w:sz w:val="24"/>
-          <w:szCs w:val="24"/>
-        </w:rPr>
-        <w:t xml:space="preserve"> in</w:t>
-      </w:r>
-      <w:r>
-        <w:rPr>
-          <w:sz w:val="24"/>
-          <w:szCs w:val="24"/>
-        </w:rPr>
-        <w:t xml:space="preserve">teiro positivo de três dígitos (de 100 a 999). </w:t>
-      </w:r>
-      <w:bookmarkStart w:id="0" w:name="_GoBack"/>
-      <w:bookmarkEnd w:id="0"/>
-      <w:r>
-        <w:rPr>
-          <w:sz w:val="24"/>
-          <w:szCs w:val="24"/>
-        </w:rPr>
-        <w:t xml:space="preserve">Gere outro </w:t>
-      </w:r>
-      <w:r>
-        <w:rPr>
-          <w:sz w:val="24"/>
-          <w:szCs w:val="24"/>
-        </w:rPr>
-        <w:t>número formado pelos dígitos</w:t>
-      </w:r>
-      <w:r>
-        <w:rPr>
-          <w:sz w:val="24"/>
-          <w:szCs w:val="24"/>
-        </w:rPr>
-        <w:t xml:space="preserve"> invert</w:t>
-      </w:r>
-      <w:r>
-        <w:rPr>
-          <w:sz w:val="24"/>
-          <w:szCs w:val="24"/>
-        </w:rPr>
-        <w:t>idos do número lid</w:t>
-      </w:r>
-      <w:r>
-        <w:rPr>
-          <w:sz w:val="24"/>
-          <w:szCs w:val="24"/>
-        </w:rPr>
-        <w:t xml:space="preserve">o. </w:t>
-      </w:r>
-      <w:r>
-        <w:rPr>
-          <w:sz w:val="24"/>
-          <w:szCs w:val="24"/>
-        </w:rPr>
-        <w:t>Exemplo:</w:t>
-      </w:r>
-    </w:p>
-    <w:tbl>
-      <w:tblPr>
-        <w:tblStyle w:val="Tabelacomgrade"/>
-        <w:tblW w:w="0" w:type="auto"/>
-        <w:jc w:val="center"/>
-        <w:tblLook w:val="04A0" w:firstRow="1" w:lastRow="0" w:firstColumn="1" w:lastColumn="0" w:noHBand="0" w:noVBand="1"/>
-      </w:tblPr>
-      <w:tblGrid>
-        <w:gridCol w:w="2349"/>
-      </w:tblGrid>
-      <w:tr>
-        <w:trPr>
-          <w:jc w:val="center"/>
-        </w:trPr>
-        <w:tc>
-          <w:tcPr>
-            <w:tcW w:w="2349" w:type="dxa"/>
-          </w:tcPr>
-          <w:p>
-            <w:pPr>
-              <w:pStyle w:val="PargrafodaLista"/>
-              <w:ind w:left="0"/>
-              <w:contextualSpacing w:val="0"/>
-              <w:jc w:val="center"/>
-              <w:rPr>
-                <w:sz w:val="24"/>
-                <w:szCs w:val="24"/>
-              </w:rPr>
-            </w:pPr>
-            <w:r>
-              <w:rPr>
-                <w:sz w:val="24"/>
-                <w:szCs w:val="24"/>
-              </w:rPr>
-              <w:t>Número Lido = 123</w:t>
-            </w:r>
-          </w:p>
-        </w:tc>
-      </w:tr>
-      <w:tr>
-        <w:trPr>
-          <w:jc w:val="center"/>
-        </w:trPr>
-        <w:tc>
-          <w:tcPr>
-            <w:tcW w:w="2349" w:type="dxa"/>
-          </w:tcPr>
-          <w:p>
-            <w:pPr>
-              <w:pStyle w:val="PargrafodaLista"/>
-              <w:ind w:left="0"/>
-              <w:contextualSpacing w:val="0"/>
-              <w:jc w:val="center"/>
-              <w:rPr>
-                <w:sz w:val="24"/>
-                <w:szCs w:val="24"/>
-              </w:rPr>
-            </w:pPr>
-            <w:r>
-              <w:rPr>
-                <w:sz w:val="24"/>
-                <w:szCs w:val="24"/>
-              </w:rPr>
-              <w:t>Número Gerado = 321</w:t>
-            </w:r>
-          </w:p>
-        </w:tc>
-      </w:tr>
-    </w:tbl>
-    <w:p>
-      <w:pPr>
-        <w:rPr>
-          <w:sz w:val="24"/>
-          <w:szCs w:val="24"/>
-        </w:rPr>
-      </w:pPr>
-    </w:p>
-    <w:p>
-      <w:pPr>
-        <w:pStyle w:val="PargrafodaLista"/>
-        <w:numPr>
-          <w:ilvl w:val="0"/>
-          <w:numId w:val="1"/>
-        </w:numPr>
-        <w:contextualSpacing w:val="0"/>
-        <w:rPr>
-          <w:sz w:val="24"/>
-          <w:szCs w:val="24"/>
-        </w:rPr>
-      </w:pPr>
-      <w:r>
-        <w:rPr>
-          <w:sz w:val="24"/>
-          <w:szCs w:val="24"/>
-        </w:rPr>
-        <w:t>Le</w:t>
-      </w:r>
-      <w:r>
-        <w:rPr>
-          <w:sz w:val="24"/>
-          <w:szCs w:val="24"/>
-        </w:rPr>
-        <w:t xml:space="preserve">ia um </w:t>
-      </w:r>
-      <w:r>
-        <w:rPr>
-          <w:sz w:val="24"/>
-          <w:szCs w:val="24"/>
-        </w:rPr>
-        <w:t>número</w:t>
-      </w:r>
-      <w:r>
-        <w:rPr>
-          <w:sz w:val="24"/>
-          <w:szCs w:val="24"/>
-        </w:rPr>
-        <w:t xml:space="preserve"> inteiro de 4 </w:t>
-      </w:r>
-      <w:r>
-        <w:rPr>
-          <w:sz w:val="24"/>
-          <w:szCs w:val="24"/>
-        </w:rPr>
-        <w:t>dígitos</w:t>
-      </w:r>
-      <w:r>
-        <w:rPr>
-          <w:sz w:val="24"/>
-          <w:szCs w:val="24"/>
-        </w:rPr>
-        <w:t xml:space="preserve"> (de 1000 a </w:t>
-      </w:r>
-      <w:r>
-        <w:rPr>
-          <w:sz w:val="24"/>
-          <w:szCs w:val="24"/>
-        </w:rPr>
-        <w:t>9999) e imprima 1 d</w:t>
-      </w:r>
-      <w:r>
-        <w:rPr>
-          <w:sz w:val="24"/>
-          <w:szCs w:val="24"/>
-        </w:rPr>
-        <w:t>ıgito por linha.</w:t>
-      </w:r>
-    </w:p>
-    <w:p>
-      <w:pPr>
-        <w:pStyle w:val="PargrafodaLista"/>
-        <w:numPr>
-          <w:ilvl w:val="0"/>
-          <w:numId w:val="1"/>
-        </w:numPr>
-        <w:contextualSpacing w:val="0"/>
-        <w:rPr>
-          <w:sz w:val="24"/>
-          <w:szCs w:val="24"/>
-        </w:rPr>
-      </w:pPr>
-      <w:r>
-        <w:rPr>
-          <w:sz w:val="24"/>
-          <w:szCs w:val="24"/>
-        </w:rPr>
-        <w:t>Faça</w:t>
-      </w:r>
-      <w:r>
-        <w:rPr>
-          <w:sz w:val="24"/>
-          <w:szCs w:val="24"/>
-        </w:rPr>
-        <w:t xml:space="preserve"> um programa para leia o </w:t>
-      </w:r>
-      <w:r>
-        <w:rPr>
-          <w:sz w:val="24"/>
-          <w:szCs w:val="24"/>
-        </w:rPr>
-        <w:t>horário</w:t>
-      </w:r>
-      <w:r>
-        <w:rPr>
-          <w:sz w:val="24"/>
-          <w:szCs w:val="24"/>
-        </w:rPr>
-        <w:t xml:space="preserve"> (hora, minuto e segundo) </w:t>
-      </w:r>
-      <w:r>
-        <w:rPr>
-          <w:sz w:val="24"/>
-          <w:szCs w:val="24"/>
-        </w:rPr>
-        <w:t xml:space="preserve">de </w:t>
-      </w:r>
-      <w:r>
-        <w:rPr>
-          <w:sz w:val="24"/>
-          <w:szCs w:val="24"/>
-        </w:rPr>
-        <w:t>início e a duração</w:t>
-      </w:r>
-      <w:r>
-        <w:rPr>
-          <w:sz w:val="24"/>
-          <w:szCs w:val="24"/>
-        </w:rPr>
-        <w:t xml:space="preserve">, em </w:t>
-      </w:r>
-      <w:r>
-        <w:rPr>
-          <w:sz w:val="24"/>
-          <w:szCs w:val="24"/>
-        </w:rPr>
-        <w:t>segu</w:t>
-      </w:r>
-      <w:r>
-        <w:rPr>
-          <w:sz w:val="24"/>
-          <w:szCs w:val="24"/>
-        </w:rPr>
-        <w:t>ndos, de uma experiência biológica</w:t>
-      </w:r>
-      <w:r>
-        <w:rPr>
-          <w:sz w:val="24"/>
-          <w:szCs w:val="24"/>
-        </w:rPr>
-        <w:t>. O programa deve r</w:t>
-      </w:r>
-      <w:r>
-        <w:rPr>
-          <w:sz w:val="24"/>
-          <w:szCs w:val="24"/>
-        </w:rPr>
-        <w:t xml:space="preserve">esultar com o novo horário </w:t>
-      </w:r>
-      <w:r>
-        <w:rPr>
-          <w:sz w:val="24"/>
-          <w:szCs w:val="24"/>
-        </w:rPr>
-        <w:t>(hora, minuto e segundo) do termino da mesma.</w:t>
       </w:r>
     </w:p>
     <w:p>
@@ -4652,7 +4323,7 @@
 </file>
 
 <file path=customXml/itemProps1.xml><?xml version="1.0" encoding="utf-8"?>
-<ds:datastoreItem xmlns:ds="http://schemas.openxmlformats.org/officeDocument/2006/customXml" ds:itemID="{5DCBA75D-778B-48A2-BE12-BEE7473C72F3}">
+<ds:datastoreItem xmlns:ds="http://schemas.openxmlformats.org/officeDocument/2006/customXml" ds:itemID="{C5B4CDA4-B49D-46A9-AEA3-1059D891EA87}">
   <ds:schemaRefs>
     <ds:schemaRef ds:uri="http://schemas.openxmlformats.org/officeDocument/2006/bibliography"/>
   </ds:schemaRefs>

</xml_diff>